<commit_message>
Update to new Merge
</commit_message>
<xml_diff>
--- a/docs/Anleitung-Wort-Uhr.docx
+++ b/docs/Anleitung-Wort-Uhr.docx
@@ -134,17 +134,8 @@
           <w:color w:val="626362"/>
           <w:lang w:val="de-DE"/>
         </w:rPr>
-        <w:t xml:space="preserve">Ulrich </w:t>
-      </w:r>
-      <w:proofErr w:type="spellStart"/>
-      <w:r>
-        <w:rPr>
-          <w:color w:val="626362"/>
-          <w:lang w:val="de-DE"/>
-        </w:rPr>
-        <w:t>Radig</w:t>
-      </w:r>
-      <w:proofErr w:type="spellEnd"/>
+        <w:t>Ulrich Radig</w:t>
+      </w:r>
     </w:p>
     <w:p>
       <w:pPr>
@@ -1721,35 +1712,7 @@
               <w:rPr>
                 <w:lang w:val="de-DE"/>
               </w:rPr>
-              <w:t xml:space="preserve">Uhr mit 10 Reihen, jeweils 11 </w:t>
-            </w:r>
-            <w:proofErr w:type="spellStart"/>
-            <w:r>
-              <w:rPr>
-                <w:lang w:val="de-DE"/>
-              </w:rPr>
-              <w:t>LED´s</w:t>
-            </w:r>
-            <w:proofErr w:type="spellEnd"/>
-            <w:r>
-              <w:rPr>
-                <w:lang w:val="de-DE"/>
-              </w:rPr>
-              <w:t xml:space="preserve"> pro Reihe + optional 4 </w:t>
-            </w:r>
-            <w:proofErr w:type="spellStart"/>
-            <w:r>
-              <w:rPr>
-                <w:lang w:val="de-DE"/>
-              </w:rPr>
-              <w:t>LED´s</w:t>
-            </w:r>
-            <w:proofErr w:type="spellEnd"/>
-            <w:r>
-              <w:rPr>
-                <w:lang w:val="de-DE"/>
-              </w:rPr>
-              <w:t xml:space="preserve"> für Minuten</w:t>
+              <w:t>Uhr mit 10 Reihen, jeweils 11 LED´s pro Reihe + optional 4 LED´s für Minuten</w:t>
             </w:r>
           </w:p>
         </w:tc>
@@ -1787,35 +1750,7 @@
               <w:rPr>
                 <w:lang w:val="de-DE"/>
               </w:rPr>
-              <w:t xml:space="preserve">Uhr mit 11 Reihen, jeweils 11 </w:t>
-            </w:r>
-            <w:proofErr w:type="spellStart"/>
-            <w:r>
-              <w:rPr>
-                <w:lang w:val="de-DE"/>
-              </w:rPr>
-              <w:t>LED´s</w:t>
-            </w:r>
-            <w:proofErr w:type="spellEnd"/>
-            <w:r>
-              <w:rPr>
-                <w:lang w:val="de-DE"/>
-              </w:rPr>
-              <w:t xml:space="preserve"> pro Reihe + 4 </w:t>
-            </w:r>
-            <w:proofErr w:type="spellStart"/>
-            <w:r>
-              <w:rPr>
-                <w:lang w:val="de-DE"/>
-              </w:rPr>
-              <w:t>LED´s</w:t>
-            </w:r>
-            <w:proofErr w:type="spellEnd"/>
-            <w:r>
-              <w:rPr>
-                <w:lang w:val="de-DE"/>
-              </w:rPr>
-              <w:t xml:space="preserve"> für Minuten in der letzten Reihe</w:t>
+              <w:t>Uhr mit 11 Reihen, jeweils 11 LED´s pro Reihe + 4 LED´s für Minuten in der letzten Reihe</w:t>
             </w:r>
           </w:p>
         </w:tc>
@@ -1853,30 +1788,8 @@
               <w:rPr>
                 <w:lang w:val="de-DE"/>
               </w:rPr>
-              <w:t xml:space="preserve">Uhr mit zusätzlichen </w:t>
-            </w:r>
-            <w:proofErr w:type="spellStart"/>
-            <w:r>
-              <w:rPr>
-                <w:lang w:val="de-DE"/>
-              </w:rPr>
-              <w:t>LED´s</w:t>
-            </w:r>
-            <w:proofErr w:type="spellEnd"/>
-            <w:r>
-              <w:rPr>
-                <w:lang w:val="de-DE"/>
-              </w:rPr>
-              <w:t xml:space="preserve"> um den Rahmen seitlich mit Hintergrundbeleuchtung auszustatten. </w:t>
-            </w:r>
-            <w:proofErr w:type="spellStart"/>
-            <w:r>
-              <w:rPr>
-                <w:lang w:val="de-DE"/>
-              </w:rPr>
-              <w:t>Ambilight</w:t>
-            </w:r>
-            <w:proofErr w:type="spellEnd"/>
+              <w:t>Uhr mit zusätzlichen LED´s um den Rahmen seitlich mit Hintergrundbeleuchtung auszustatten. Ambilight</w:t>
+            </w:r>
           </w:p>
         </w:tc>
       </w:tr>
@@ -1913,21 +1826,7 @@
               <w:rPr>
                 <w:lang w:val="de-DE"/>
               </w:rPr>
-              <w:t xml:space="preserve">Uhr mit Wettervorhersage (doppelte Uhr mit 242 </w:t>
-            </w:r>
-            <w:proofErr w:type="spellStart"/>
-            <w:r>
-              <w:rPr>
-                <w:lang w:val="de-DE"/>
-              </w:rPr>
-              <w:t>LED´s</w:t>
-            </w:r>
-            <w:proofErr w:type="spellEnd"/>
-            <w:r>
-              <w:rPr>
-                <w:lang w:val="de-DE"/>
-              </w:rPr>
-              <w:t>) Also 2 x 11x11 Matrix.</w:t>
+              <w:t>Uhr mit Wettervorhersage (doppelte Uhr mit 242 LED´s) Also 2 x 11x11 Matrix.</w:t>
             </w:r>
           </w:p>
         </w:tc>
@@ -2000,49 +1899,7 @@
         <w:rPr>
           <w:lang w:val="de-DE"/>
         </w:rPr>
-        <w:t xml:space="preserve">Für das erstmalige aufspielen liegt im bin Verzeichnis eine </w:t>
-      </w:r>
-      <w:proofErr w:type="spellStart"/>
-      <w:r>
-        <w:rPr>
-          <w:lang w:val="de-DE"/>
-        </w:rPr>
-        <w:t>compilierte</w:t>
-      </w:r>
-      <w:proofErr w:type="spellEnd"/>
-      <w:r>
-        <w:rPr>
-          <w:lang w:val="de-DE"/>
-        </w:rPr>
-        <w:t xml:space="preserve"> Version bereit. Programme zum </w:t>
-      </w:r>
-      <w:proofErr w:type="spellStart"/>
-      <w:r>
-        <w:rPr>
-          <w:lang w:val="de-DE"/>
-        </w:rPr>
-        <w:t>aufspielen</w:t>
-      </w:r>
-      <w:proofErr w:type="spellEnd"/>
-      <w:r>
-        <w:rPr>
-          <w:lang w:val="de-DE"/>
-        </w:rPr>
-        <w:t xml:space="preserve"> der </w:t>
-      </w:r>
-      <w:proofErr w:type="spellStart"/>
-      <w:r>
-        <w:rPr>
-          <w:lang w:val="de-DE"/>
-        </w:rPr>
-        <w:t>binary</w:t>
-      </w:r>
-      <w:proofErr w:type="spellEnd"/>
-      <w:r>
-        <w:rPr>
-          <w:lang w:val="de-DE"/>
-        </w:rPr>
-        <w:t xml:space="preserve"> findet man z.B. hier: </w:t>
+        <w:t xml:space="preserve">Für das erstmalige aufspielen liegt im bin Verzeichnis eine compilierte Version bereit. Programme zum aufspielen der binary findet man z.B. hier: </w:t>
       </w:r>
     </w:p>
     <w:p>
@@ -2073,35 +1930,7 @@
         <w:rPr>
           <w:lang w:val="de-DE"/>
         </w:rPr>
-        <w:t xml:space="preserve">Die zweite Möglichkeit bietet </w:t>
-      </w:r>
-      <w:proofErr w:type="spellStart"/>
-      <w:r>
-        <w:rPr>
-          <w:lang w:val="de-DE"/>
-        </w:rPr>
-        <w:t>Arduino</w:t>
-      </w:r>
-      <w:proofErr w:type="spellEnd"/>
-      <w:r>
-        <w:rPr>
-          <w:lang w:val="de-DE"/>
-        </w:rPr>
-        <w:t xml:space="preserve"> IDE nach dem </w:t>
-      </w:r>
-      <w:proofErr w:type="spellStart"/>
-      <w:r>
-        <w:rPr>
-          <w:lang w:val="de-DE"/>
-        </w:rPr>
-        <w:t>Comilieren</w:t>
-      </w:r>
-      <w:proofErr w:type="spellEnd"/>
-      <w:r>
-        <w:rPr>
-          <w:lang w:val="de-DE"/>
-        </w:rPr>
-        <w:t xml:space="preserve"> des Programms.</w:t>
+        <w:t>Die zweite Möglichkeit bietet Arduino IDE nach dem Comilieren des Programms.</w:t>
       </w:r>
     </w:p>
     <w:p>
@@ -2146,21 +1975,7 @@
         <w:rPr>
           <w:lang w:val="de-DE"/>
         </w:rPr>
-        <w:t xml:space="preserve"> über die </w:t>
-      </w:r>
-      <w:proofErr w:type="spellStart"/>
-      <w:r>
-        <w:rPr>
-          <w:lang w:val="de-DE"/>
-        </w:rPr>
-        <w:t>Arduino</w:t>
-      </w:r>
-      <w:proofErr w:type="spellEnd"/>
-      <w:r>
-        <w:rPr>
-          <w:lang w:val="de-DE"/>
-        </w:rPr>
-        <w:t>-IDE.</w:t>
+        <w:t xml:space="preserve"> über die Arduino-IDE.</w:t>
       </w:r>
     </w:p>
     <w:p>
@@ -2194,30 +2009,8 @@
         <w:rPr>
           <w:lang w:val="de-DE"/>
         </w:rPr>
-        <w:t xml:space="preserve">Voraussetzung für diese Vorgehensweise ist, dass die Uhr über WLAN erreichbar ist. Die Update-Schnittstelle erreicht man dann über die Adresse http://&lt;IP-Adresse der Uhr&gt;:81/update (Beispiel: http://192.168.4.1:81/update). Die Adresse der Uhr wird in der Grundeinstellung beim Start als Laufschrift ausgegeben. Hier kann nun die in der </w:t>
-      </w:r>
-      <w:proofErr w:type="spellStart"/>
-      <w:r>
-        <w:rPr>
-          <w:lang w:val="de-DE"/>
-        </w:rPr>
-        <w:t>Arduino</w:t>
-      </w:r>
-      <w:proofErr w:type="spellEnd"/>
-      <w:r>
-        <w:rPr>
-          <w:lang w:val="de-DE"/>
-        </w:rPr>
-        <w:t xml:space="preserve">-IDE erzeugte BIN-Datei hochgeladen </w:t>
-      </w:r>
-      <w:proofErr w:type="spellStart"/>
-      <w:r>
-        <w:rPr>
-          <w:lang w:val="de-DE"/>
-        </w:rPr>
-        <w:t>warden</w:t>
-      </w:r>
-      <w:proofErr w:type="spellEnd"/>
+        <w:t>Voraussetzung für diese Vorgehensweise ist, dass die Uhr über WLAN erreichbar ist. Die Update-Schnittstelle erreicht man dann über die Adresse http://&lt;IP-Adresse der Uhr&gt;:81/update (Beispiel: http://192.168.4.1:81/update). Die Adresse der Uhr wird in der Grundeinstellung beim Start als Laufschrift ausgegeben. Hier kann nun die in der Arduino-IDE erzeugte BIN-Datei hochgeladen warden</w:t>
+      </w:r>
     </w:p>
     <w:p>
       <w:pPr>
@@ -2231,20 +2024,12 @@
         </w:rPr>
       </w:pPr>
       <w:bookmarkStart w:id="4" w:name="_Toc503725355"/>
-      <w:proofErr w:type="spellStart"/>
       <w:r>
         <w:rPr>
           <w:lang w:val="de-DE"/>
         </w:rPr>
         <w:lastRenderedPageBreak/>
-        <w:t>Arduino</w:t>
-      </w:r>
-      <w:proofErr w:type="spellEnd"/>
-      <w:r>
-        <w:rPr>
-          <w:lang w:val="de-DE"/>
-        </w:rPr>
-        <w:t>-IDE vorbereiten</w:t>
+        <w:t>Arduino-IDE vorbereiten</w:t>
       </w:r>
       <w:bookmarkEnd w:id="4"/>
     </w:p>
@@ -2259,21 +2044,7 @@
         <w:rPr>
           <w:lang w:val="de-DE"/>
         </w:rPr>
-        <w:t xml:space="preserve">In der </w:t>
-      </w:r>
-      <w:proofErr w:type="spellStart"/>
-      <w:r>
-        <w:rPr>
-          <w:lang w:val="de-DE"/>
-        </w:rPr>
-        <w:t>Arduino</w:t>
-      </w:r>
-      <w:proofErr w:type="spellEnd"/>
-      <w:r>
-        <w:rPr>
-          <w:lang w:val="de-DE"/>
-        </w:rPr>
-        <w:t xml:space="preserve">-IDE ist es möglich, den Pfad zum Ablegen der kompilierten BIN-Datei, die die neue Firmware enthält anzugeben. Das Verzeichnis muss bereits existieren und kann beispielsweise über den Explorer angelegt werden (Beispiel: C:\Users\xxx\Documents\Arduino\Bin-Ausgabe). </w:t>
+        <w:t xml:space="preserve">In der Arduino-IDE ist es möglich, den Pfad zum Ablegen der kompilierten BIN-Datei, die die neue Firmware enthält anzugeben. Das Verzeichnis muss bereits existieren und kann beispielsweise über den Explorer angelegt werden (Beispiel: C:\Users\xxx\Documents\Arduino\Bin-Ausgabe). </w:t>
       </w:r>
     </w:p>
     <w:p>
@@ -2287,73 +2058,18 @@
         <w:rPr>
           <w:lang w:val="de-DE"/>
         </w:rPr>
-        <w:t xml:space="preserve">Dieser Pfad kann nun in der </w:t>
-      </w:r>
-      <w:proofErr w:type="spellStart"/>
-      <w:r>
-        <w:rPr>
-          <w:lang w:val="de-DE"/>
-        </w:rPr>
-        <w:t>Arduino</w:t>
-      </w:r>
-      <w:proofErr w:type="spellEnd"/>
-      <w:r>
-        <w:rPr>
-          <w:lang w:val="de-DE"/>
-        </w:rPr>
-        <w:t>-</w:t>
-      </w:r>
-      <w:proofErr w:type="spellStart"/>
-      <w:r>
-        <w:rPr>
-          <w:lang w:val="de-DE"/>
-        </w:rPr>
-        <w:t>Preferences</w:t>
-      </w:r>
-      <w:proofErr w:type="spellEnd"/>
-      <w:r>
-        <w:rPr>
-          <w:lang w:val="de-DE"/>
-        </w:rPr>
-        <w:t>-Datei eingetragen werden. Dazu startet man die IDE und wählt &lt;Datei&gt;-&lt;Voreinstellungen&gt;.  Oder &lt;File&gt;&lt;</w:t>
-      </w:r>
-      <w:proofErr w:type="spellStart"/>
-      <w:r>
-        <w:rPr>
-          <w:lang w:val="de-DE"/>
-        </w:rPr>
-        <w:t>Preferences</w:t>
-      </w:r>
-      <w:proofErr w:type="spellEnd"/>
-      <w:r>
-        <w:rPr>
-          <w:lang w:val="de-DE"/>
-        </w:rPr>
-        <w:t xml:space="preserve">&gt;. Nun auf die Zeile mit dem Pfad der </w:t>
-      </w:r>
-      <w:proofErr w:type="spellStart"/>
-      <w:r>
-        <w:rPr>
-          <w:lang w:val="de-DE"/>
-        </w:rPr>
-        <w:t>Preferences</w:t>
-      </w:r>
-      <w:proofErr w:type="spellEnd"/>
-      <w:r>
-        <w:rPr>
-          <w:lang w:val="de-DE"/>
-        </w:rPr>
-        <w:t>-Datei klicken:</w:t>
-      </w:r>
-    </w:p>
-    <w:p>
-      <w:pPr>
-        <w:rPr>
-          <w:lang w:val="de-DE"/>
-        </w:rPr>
-      </w:pPr>
-      <w:r>
-        <w:rPr>
+        <w:t>Dieser Pfad kann nun in der Arduino-Preferences-Datei eingetragen werden. Dazu startet man die IDE und wählt &lt;Datei&gt;-&lt;Voreinstellungen&gt;.  Oder &lt;File&gt;&lt;Preferences&gt;. Nun auf die Zeile mit dem Pfad der Preferences-Datei klicken:</w:t>
+      </w:r>
+    </w:p>
+    <w:p>
+      <w:pPr>
+        <w:rPr>
+          <w:lang w:val="de-DE"/>
+        </w:rPr>
+      </w:pPr>
+      <w:r>
+        <w:rPr>
+          <w:noProof/>
           <w:sz w:val="20"/>
           <w:szCs w:val="20"/>
           <w:lang w:val="de-DE" w:eastAsia="de-DE"/>
@@ -2409,35 +2125,7 @@
         <w:rPr>
           <w:lang w:val="de-DE"/>
         </w:rPr>
-        <w:t xml:space="preserve">Es öffnet sich der Explorer mit dem Verzeichnis. Die </w:t>
-      </w:r>
-      <w:proofErr w:type="spellStart"/>
-      <w:r>
-        <w:rPr>
-          <w:lang w:val="de-DE"/>
-        </w:rPr>
-        <w:t>Arduino</w:t>
-      </w:r>
-      <w:proofErr w:type="spellEnd"/>
-      <w:r>
-        <w:rPr>
-          <w:lang w:val="de-DE"/>
-        </w:rPr>
-        <w:t xml:space="preserve">-IDE muss nun beendet werden, dann öffnet man die Datei preferences.txt mit einem </w:t>
-      </w:r>
-      <w:proofErr w:type="spellStart"/>
-      <w:r>
-        <w:rPr>
-          <w:lang w:val="de-DE"/>
-        </w:rPr>
-        <w:t>Texeditor</w:t>
-      </w:r>
-      <w:proofErr w:type="spellEnd"/>
-      <w:r>
-        <w:rPr>
-          <w:lang w:val="de-DE"/>
-        </w:rPr>
-        <w:t xml:space="preserve">. </w:t>
+        <w:t xml:space="preserve">Es öffnet sich der Explorer mit dem Verzeichnis. Die Arduino-IDE muss nun beendet werden, dann öffnet man die Datei preferences.txt mit einem Texeditor. </w:t>
       </w:r>
     </w:p>
     <w:p>
@@ -2453,7 +2141,6 @@
         </w:rPr>
         <w:t xml:space="preserve">Hier muss nun an beliebiger Stelle die Zeile </w:t>
       </w:r>
-      <w:proofErr w:type="spellStart"/>
       <w:proofErr w:type="gramStart"/>
       <w:r>
         <w:rPr>
@@ -2461,69 +2148,12 @@
         </w:rPr>
         <w:t>build.path</w:t>
       </w:r>
-      <w:proofErr w:type="spellEnd"/>
       <w:proofErr w:type="gramEnd"/>
       <w:r>
         <w:rPr>
           <w:lang w:val="de-DE"/>
         </w:rPr>
-        <w:t xml:space="preserve">=&lt;Gewünschter Pfad&gt; eingefügt werden </w:t>
-      </w:r>
-      <w:proofErr w:type="spellStart"/>
-      <w:r>
-        <w:rPr>
-          <w:lang w:val="de-DE"/>
-        </w:rPr>
-        <w:t>werden</w:t>
-      </w:r>
-      <w:proofErr w:type="spellEnd"/>
-      <w:r>
-        <w:rPr>
-          <w:lang w:val="de-DE"/>
-        </w:rPr>
-        <w:t xml:space="preserve"> (Beispiel: </w:t>
-      </w:r>
-      <w:proofErr w:type="spellStart"/>
-      <w:r>
-        <w:rPr>
-          <w:lang w:val="de-DE"/>
-        </w:rPr>
-        <w:t>build.path</w:t>
-      </w:r>
-      <w:proofErr w:type="spellEnd"/>
-      <w:r>
-        <w:rPr>
-          <w:lang w:val="de-DE"/>
-        </w:rPr>
-        <w:t>=C:\Users\xxx\</w:t>
-      </w:r>
-      <w:proofErr w:type="spellStart"/>
-      <w:r>
-        <w:rPr>
-          <w:lang w:val="de-DE"/>
-        </w:rPr>
-        <w:t>Documents</w:t>
-      </w:r>
-      <w:proofErr w:type="spellEnd"/>
-      <w:r>
-        <w:rPr>
-          <w:lang w:val="de-DE"/>
-        </w:rPr>
-        <w:t>\</w:t>
-      </w:r>
-      <w:proofErr w:type="spellStart"/>
-      <w:r>
-        <w:rPr>
-          <w:lang w:val="de-DE"/>
-        </w:rPr>
-        <w:t>Arduino</w:t>
-      </w:r>
-      <w:proofErr w:type="spellEnd"/>
-      <w:r>
-        <w:rPr>
-          <w:lang w:val="de-DE"/>
-        </w:rPr>
-        <w:t>\Bin-Ausgabe).</w:t>
+        <w:t>=&lt;Gewünschter Pfad&gt; eingefügt werden werden (Beispiel: build.path=C:\Users\xxx\Documents\Arduino\Bin-Ausgabe).</w:t>
       </w:r>
     </w:p>
     <w:p>
@@ -2558,35 +2188,7 @@
         <w:rPr>
           <w:lang w:val="de-DE"/>
         </w:rPr>
-        <w:t xml:space="preserve">Startet man nun die </w:t>
-      </w:r>
-      <w:proofErr w:type="spellStart"/>
-      <w:r>
-        <w:rPr>
-          <w:lang w:val="de-DE"/>
-        </w:rPr>
-        <w:t>Arduino</w:t>
-      </w:r>
-      <w:proofErr w:type="spellEnd"/>
-      <w:r>
-        <w:rPr>
-          <w:lang w:val="de-DE"/>
-        </w:rPr>
-        <w:t>-IDE und klickt auf die „Überprüfen“-Schaltfläche links oben, wird der Sketch kompiliert und im angegebenen Verzeichnis unter anderem eine .bin-Datei angelegt (</w:t>
-      </w:r>
-      <w:proofErr w:type="spellStart"/>
-      <w:r>
-        <w:rPr>
-          <w:lang w:val="de-DE"/>
-        </w:rPr>
-        <w:t>Uhr_Neu.ino.bin</w:t>
-      </w:r>
-      <w:proofErr w:type="spellEnd"/>
-      <w:r>
-        <w:rPr>
-          <w:lang w:val="de-DE"/>
-        </w:rPr>
-        <w:t>). Diese kann nun über die Adresse http://&lt;IP-Adresse der Uhr&gt;:81/update auf die Uhr übertragen werden.</w:t>
+        <w:t>Startet man nun die Arduino-IDE und klickt auf die „Überprüfen“-Schaltfläche links oben, wird der Sketch kompiliert und im angegebenen Verzeichnis unter anderem eine .bin-Datei angelegt (Uhr_Neu.ino.bin). Diese kann nun über die Adresse http://&lt;IP-Adresse der Uhr&gt;:81/update auf die Uhr übertragen werden.</w:t>
       </w:r>
     </w:p>
     <w:p>
@@ -2658,35 +2260,7 @@
         <w:rPr>
           <w:lang w:val="de-DE"/>
         </w:rPr>
-        <w:t xml:space="preserve">” des </w:t>
-      </w:r>
-      <w:proofErr w:type="spellStart"/>
-      <w:r>
-        <w:rPr>
-          <w:lang w:val="de-DE"/>
-        </w:rPr>
-        <w:t>Github</w:t>
-      </w:r>
-      <w:proofErr w:type="spellEnd"/>
-      <w:r>
-        <w:rPr>
-          <w:lang w:val="de-DE"/>
-        </w:rPr>
-        <w:t xml:space="preserve"> </w:t>
-      </w:r>
-      <w:proofErr w:type="spellStart"/>
-      <w:r>
-        <w:rPr>
-          <w:lang w:val="de-DE"/>
-        </w:rPr>
-        <w:t>Repositories</w:t>
-      </w:r>
-      <w:proofErr w:type="spellEnd"/>
-      <w:r>
-        <w:rPr>
-          <w:lang w:val="de-DE"/>
-        </w:rPr>
-        <w:t xml:space="preserve"> </w:t>
+        <w:t xml:space="preserve">” des Github Repositories </w:t>
       </w:r>
       <w:hyperlink r:id="rId14" w:history="1">
         <w:r>
@@ -2701,41 +2275,13 @@
         <w:rPr>
           <w:lang w:val="de-DE"/>
         </w:rPr>
-        <w:t xml:space="preserve"> befindet sich eine </w:t>
-      </w:r>
-      <w:proofErr w:type="spellStart"/>
-      <w:r>
-        <w:rPr>
-          <w:lang w:val="de-DE"/>
-        </w:rPr>
-        <w:t>binary</w:t>
-      </w:r>
-      <w:proofErr w:type="spellEnd"/>
-      <w:r>
-        <w:rPr>
-          <w:lang w:val="de-DE"/>
-        </w:rPr>
-        <w:t>, welche mit einem beliebigen Tool direkt</w:t>
-      </w:r>
-      <w:r>
-        <w:rPr>
-          <w:lang w:val="de-DE"/>
-        </w:rPr>
-        <w:t xml:space="preserve"> auf den ESP geladen </w:t>
-      </w:r>
-      <w:proofErr w:type="spellStart"/>
-      <w:r>
-        <w:rPr>
-          <w:lang w:val="de-DE"/>
-        </w:rPr>
-        <w:t>warden</w:t>
-      </w:r>
-      <w:proofErr w:type="spellEnd"/>
-      <w:r>
-        <w:rPr>
-          <w:lang w:val="de-DE"/>
-        </w:rPr>
-        <w:t xml:space="preserve"> kann.</w:t>
+        <w:t xml:space="preserve"> befindet sich eine binary, welche mit einem beliebigen Tool direkt</w:t>
+      </w:r>
+      <w:r>
+        <w:rPr>
+          <w:lang w:val="de-DE"/>
+        </w:rPr>
+        <w:t xml:space="preserve"> auf den ESP geladen warden kann.</w:t>
       </w:r>
     </w:p>
     <w:p>
@@ -2818,6 +2364,7 @@
       </w:pPr>
       <w:r>
         <w:rPr>
+          <w:noProof/>
           <w:lang w:val="de-DE" w:eastAsia="de-DE"/>
         </w:rPr>
         <w:drawing>
@@ -2900,6 +2447,7 @@
       </w:pPr>
       <w:r>
         <w:rPr>
+          <w:noProof/>
           <w:lang w:val="de-DE" w:eastAsia="de-DE"/>
         </w:rPr>
         <w:lastRenderedPageBreak/>
@@ -2983,6 +2531,7 @@
       </w:pPr>
       <w:r>
         <w:rPr>
+          <w:noProof/>
           <w:lang w:val="de-DE" w:eastAsia="de-DE"/>
         </w:rPr>
         <w:drawing>
@@ -3088,33 +2637,11 @@
           <w:lang w:val="de-DE"/>
         </w:rPr>
       </w:pPr>
-      <w:proofErr w:type="spellStart"/>
-      <w:r>
-        <w:rPr>
-          <w:lang w:val="de-DE"/>
-        </w:rPr>
-        <w:t>NodeMCU</w:t>
-      </w:r>
-      <w:proofErr w:type="spellEnd"/>
-      <w:r>
-        <w:rPr>
-          <w:lang w:val="de-DE"/>
-        </w:rPr>
-        <w:t xml:space="preserve"> (getestetes Board </w:t>
-      </w:r>
-      <w:proofErr w:type="spellStart"/>
-      <w:r>
-        <w:rPr>
-          <w:lang w:val="de-DE"/>
-        </w:rPr>
-        <w:t>Lolin</w:t>
-      </w:r>
-      <w:proofErr w:type="spellEnd"/>
-      <w:r>
-        <w:rPr>
-          <w:lang w:val="de-DE"/>
-        </w:rPr>
-        <w:t xml:space="preserve"> Version3)</w:t>
+      <w:r>
+        <w:rPr>
+          <w:lang w:val="de-DE"/>
+        </w:rPr>
+        <w:t>NodeMCU (getestetes Board Lolin Version3)</w:t>
       </w:r>
     </w:p>
     <w:p>
@@ -3132,16 +2659,8 @@
         <w:rPr>
           <w:lang w:val="de-DE"/>
         </w:rPr>
-        <w:t xml:space="preserve">WS2812B oder WS2816 RGB LED </w:t>
-      </w:r>
-      <w:proofErr w:type="spellStart"/>
-      <w:r>
-        <w:rPr>
-          <w:lang w:val="de-DE"/>
-        </w:rPr>
-        <w:t>Stripes</w:t>
-      </w:r>
-      <w:proofErr w:type="spellEnd"/>
+        <w:t>WS2812B oder WS2816 RGB LED Stripes</w:t>
+      </w:r>
     </w:p>
     <w:p>
       <w:pPr>
@@ -3172,19 +2691,11 @@
           <w:lang w:val="de-DE"/>
         </w:rPr>
       </w:pPr>
-      <w:proofErr w:type="spellStart"/>
-      <w:r>
-        <w:rPr>
-          <w:lang w:val="de-DE"/>
-        </w:rPr>
-        <w:t>Arduino</w:t>
-      </w:r>
-      <w:proofErr w:type="spellEnd"/>
-      <w:r>
-        <w:rPr>
-          <w:lang w:val="de-DE"/>
-        </w:rPr>
-        <w:t xml:space="preserve"> Version 1.8.</w:t>
+      <w:r>
+        <w:rPr>
+          <w:lang w:val="de-DE"/>
+        </w:rPr>
+        <w:t>Arduino Version 1.8.</w:t>
       </w:r>
       <w:r>
         <w:rPr>
@@ -3244,21 +2755,7 @@
         <w:rPr>
           <w:lang w:val="de-DE"/>
         </w:rPr>
-        <w:t xml:space="preserve">Optional: LDR, 10 </w:t>
-      </w:r>
-      <w:proofErr w:type="spellStart"/>
-      <w:r>
-        <w:rPr>
-          <w:lang w:val="de-DE"/>
-        </w:rPr>
-        <w:t>KOhm</w:t>
-      </w:r>
-      <w:proofErr w:type="spellEnd"/>
-      <w:r>
-        <w:rPr>
-          <w:lang w:val="de-DE"/>
-        </w:rPr>
-        <w:t xml:space="preserve"> Widerstand</w:t>
+        <w:t>Optional: LDR, 10 KOhm Widerstand</w:t>
       </w:r>
     </w:p>
     <w:p>
@@ -3304,35 +2801,7 @@
         <w:rPr>
           <w:lang w:val="de-DE"/>
         </w:rPr>
-        <w:t xml:space="preserve">Der ESP arbeitet intern mit einer Betriebsspannung von 3,3V. Die WS2812(B) Streifen arbeiten dagegen mit 5V. Dies erfordert eine Pegelanpassung, damit die digitalen Signale fehlerfrei zu den </w:t>
-      </w:r>
-      <w:proofErr w:type="spellStart"/>
-      <w:r>
-        <w:rPr>
-          <w:lang w:val="de-DE"/>
-        </w:rPr>
-        <w:t>Stripes</w:t>
-      </w:r>
-      <w:proofErr w:type="spellEnd"/>
-      <w:r>
-        <w:rPr>
-          <w:lang w:val="de-DE"/>
-        </w:rPr>
-        <w:t xml:space="preserve"> übertragen </w:t>
-      </w:r>
-      <w:proofErr w:type="spellStart"/>
-      <w:r>
-        <w:rPr>
-          <w:lang w:val="de-DE"/>
-        </w:rPr>
-        <w:t>warden</w:t>
-      </w:r>
-      <w:proofErr w:type="spellEnd"/>
-      <w:r>
-        <w:rPr>
-          <w:lang w:val="de-DE"/>
-        </w:rPr>
-        <w:t xml:space="preserve"> können. Ohne Anpassung kann es auch funktionieren, muss es aber nicht. </w:t>
+        <w:t xml:space="preserve">Der ESP arbeitet intern mit einer Betriebsspannung von 3,3V. Die WS2812(B) Streifen arbeiten dagegen mit 5V. Dies erfordert eine Pegelanpassung, damit die digitalen Signale fehlerfrei zu den Stripes übertragen warden können. Ohne Anpassung kann es auch funktionieren, muss es aber nicht. </w:t>
       </w:r>
     </w:p>
     <w:p>
@@ -3376,21 +2845,7 @@
         <w:rPr>
           <w:lang w:val="de-DE"/>
         </w:rPr>
-        <w:t xml:space="preserve">Laut Datenblatt des </w:t>
-      </w:r>
-      <w:proofErr w:type="spellStart"/>
-      <w:r>
-        <w:rPr>
-          <w:lang w:val="de-DE"/>
-        </w:rPr>
-        <w:t>Stripes</w:t>
-      </w:r>
-      <w:proofErr w:type="spellEnd"/>
-      <w:r>
-        <w:rPr>
-          <w:lang w:val="de-DE"/>
-        </w:rPr>
-        <w:t xml:space="preserve"> sind folgende Pegel notwendig, um ein "sauberes" HIGH und LOW Signal zu bekommen.</w:t>
+        <w:t>Laut Datenblatt des Stripes sind folgende Pegel notwendig, um ein "sauberes" HIGH und LOW Signal zu bekommen.</w:t>
       </w:r>
     </w:p>
     <w:p>
@@ -3404,21 +2859,7 @@
         <w:rPr>
           <w:lang w:val="de-DE"/>
         </w:rPr>
-        <w:t xml:space="preserve">Um ein HIGH Signal am Eingang des WS2812B </w:t>
-      </w:r>
-      <w:proofErr w:type="spellStart"/>
-      <w:r>
-        <w:rPr>
-          <w:lang w:val="de-DE"/>
-        </w:rPr>
-        <w:t>Stripes</w:t>
-      </w:r>
-      <w:proofErr w:type="spellEnd"/>
-      <w:r>
-        <w:rPr>
-          <w:lang w:val="de-DE"/>
-        </w:rPr>
-        <w:t xml:space="preserve"> zu erzeugen, muss laut Datenblatt </w:t>
+        <w:t xml:space="preserve">Um ein HIGH Signal am Eingang des WS2812B Stripes zu erzeugen, muss laut Datenblatt </w:t>
       </w:r>
       <w:r>
         <w:rPr>
@@ -3533,6 +2974,7 @@
       </w:pPr>
       <w:r>
         <w:rPr>
+          <w:noProof/>
           <w:lang w:val="de-DE" w:eastAsia="de-DE"/>
         </w:rPr>
         <w:lastRenderedPageBreak/>
@@ -3654,48 +3096,24 @@
         </w:rPr>
         <w:t xml:space="preserve"> </w:t>
       </w:r>
-      <w:proofErr w:type="spellStart"/>
-      <w:r>
-        <w:rPr>
-          <w:lang w:val="de-DE"/>
-        </w:rPr>
-        <w:t>Datenpin</w:t>
-      </w:r>
-      <w:proofErr w:type="spellEnd"/>
-      <w:r>
-        <w:rPr>
-          <w:lang w:val="de-DE"/>
-        </w:rPr>
-        <w:t xml:space="preserve"> der </w:t>
-      </w:r>
-      <w:r>
-        <w:rPr>
-          <w:lang w:val="de-DE"/>
-        </w:rPr>
-        <w:t xml:space="preserve">WS2812 </w:t>
-      </w:r>
-      <w:proofErr w:type="spellStart"/>
-      <w:r>
-        <w:rPr>
-          <w:lang w:val="de-DE"/>
-        </w:rPr>
-        <w:t>Stripes</w:t>
-      </w:r>
-      <w:proofErr w:type="spellEnd"/>
-      <w:r>
-        <w:rPr>
-          <w:lang w:val="de-DE"/>
-        </w:rPr>
-        <w:t xml:space="preserve"> müssen zwingend an dem Port </w:t>
-      </w:r>
-      <w:proofErr w:type="spellStart"/>
+      <w:r>
+        <w:rPr>
+          <w:lang w:val="de-DE"/>
+        </w:rPr>
+        <w:t xml:space="preserve">Datenpin der </w:t>
+      </w:r>
+      <w:r>
+        <w:rPr>
+          <w:lang w:val="de-DE"/>
+        </w:rPr>
+        <w:t xml:space="preserve">WS2812 Stripes müssen zwingend an dem Port </w:t>
+      </w:r>
       <w:r>
         <w:rPr>
           <w:lang w:val="de-DE"/>
         </w:rPr>
         <w:t>Rx</w:t>
       </w:r>
-      <w:proofErr w:type="spellEnd"/>
       <w:r>
         <w:rPr>
           <w:lang w:val="de-DE"/>
@@ -3748,21 +3166,7 @@
         <w:rPr>
           <w:lang w:val="de-DE"/>
         </w:rPr>
-        <w:t xml:space="preserve">rden (auch nicht in der </w:t>
-      </w:r>
-      <w:proofErr w:type="spellStart"/>
-      <w:r>
-        <w:rPr>
-          <w:lang w:val="de-DE"/>
-        </w:rPr>
-        <w:t>Config</w:t>
-      </w:r>
-      <w:proofErr w:type="spellEnd"/>
-      <w:r>
-        <w:rPr>
-          <w:lang w:val="de-DE"/>
-        </w:rPr>
-        <w:t>).</w:t>
+        <w:t>rden (auch nicht in der Config).</w:t>
       </w:r>
       <w:r>
         <w:rPr>
@@ -3776,8 +3180,6 @@
         </w:rPr>
         <w:t>Wie auf dem (Bild 2) muss eine Diode in die +5V Leitung der 1. LED. Die +5V Leitung zwischen der 1. und 2. LED muss durchtrennt werden (aber nur diese, nicht die Daten und GND!).</w:t>
       </w:r>
-      <w:bookmarkStart w:id="14" w:name="_GoBack"/>
-      <w:bookmarkEnd w:id="14"/>
     </w:p>
     <w:p>
       <w:pPr>
@@ -3790,35 +3192,7 @@
         <w:rPr>
           <w:lang w:val="de-DE"/>
         </w:rPr>
-        <w:t xml:space="preserve">Am 2. Streifen wird dann zusätzlich vom Netzteil die +5V eingespeist. Die </w:t>
-      </w:r>
-      <w:proofErr w:type="spellStart"/>
-      <w:r>
-        <w:rPr>
-          <w:lang w:val="de-DE"/>
-        </w:rPr>
-        <w:t>LED´s</w:t>
-      </w:r>
-      <w:proofErr w:type="spellEnd"/>
-      <w:r>
-        <w:rPr>
-          <w:lang w:val="de-DE"/>
-        </w:rPr>
-        <w:t xml:space="preserve"> vom 1. </w:t>
-      </w:r>
-      <w:proofErr w:type="spellStart"/>
-      <w:r>
-        <w:rPr>
-          <w:lang w:val="de-DE"/>
-        </w:rPr>
-        <w:t>Stripe</w:t>
-      </w:r>
-      <w:proofErr w:type="spellEnd"/>
-      <w:r>
-        <w:rPr>
-          <w:lang w:val="de-DE"/>
-        </w:rPr>
-        <w:t xml:space="preserve"> werden dann sozusagen "rückwärts" mit den nötigen +5V versorgt.</w:t>
+        <w:t>Am 2. Streifen wird dann zusätzlich vom Netzteil die +5V eingespeist. Die LED´s vom 1. Stripe werden dann sozusagen "rückwärts" mit den nötigen +5V versorgt.</w:t>
       </w:r>
     </w:p>
     <w:p>
@@ -3835,6 +3209,7 @@
       </w:r>
       <w:r>
         <w:rPr>
+          <w:noProof/>
           <w:lang w:val="de-DE" w:eastAsia="de-DE"/>
         </w:rPr>
         <w:drawing>
@@ -3898,6 +3273,7 @@
       </w:pPr>
       <w:r>
         <w:rPr>
+          <w:noProof/>
           <w:lang w:val="de-DE" w:eastAsia="de-DE"/>
         </w:rPr>
         <w:lastRenderedPageBreak/>
@@ -3956,6 +3332,7 @@
       </w:pPr>
       <w:r>
         <w:rPr>
+          <w:noProof/>
           <w:lang w:val="de-DE" w:eastAsia="de-DE"/>
         </w:rPr>
         <w:lastRenderedPageBreak/>
@@ -4017,6 +3394,7 @@
       </w:pPr>
       <w:r>
         <w:rPr>
+          <w:noProof/>
           <w:lang w:val="de-DE" w:eastAsia="de-DE"/>
         </w:rPr>
         <w:drawing>
@@ -4076,14 +3454,14 @@
           <w:lang w:val="de-DE"/>
         </w:rPr>
       </w:pPr>
-      <w:bookmarkStart w:id="15" w:name="_Toc503725365"/>
+      <w:bookmarkStart w:id="14" w:name="_Toc503725365"/>
       <w:r>
         <w:rPr>
           <w:lang w:val="de-DE"/>
         </w:rPr>
         <w:t>Aufbau</w:t>
       </w:r>
-      <w:bookmarkEnd w:id="15"/>
+      <w:bookmarkEnd w:id="14"/>
     </w:p>
     <w:p>
       <w:pPr>
@@ -4099,7 +3477,7 @@
           <w:lang w:val="de-DE"/>
         </w:rPr>
       </w:pPr>
-      <w:bookmarkStart w:id="16" w:name="_Toc503725366"/>
+      <w:bookmarkStart w:id="15" w:name="_Toc503725366"/>
       <w:r>
         <w:rPr>
           <w:lang w:val="de-DE"/>
@@ -4107,7 +3485,7 @@
         <w:lastRenderedPageBreak/>
         <w:t>Buchstabenmatrix</w:t>
       </w:r>
-      <w:bookmarkEnd w:id="16"/>
+      <w:bookmarkEnd w:id="15"/>
     </w:p>
     <w:p>
       <w:pPr>
@@ -6156,9 +5534,12 @@
       </w:pPr>
     </w:p>
     <w:sectPr>
-      <w:headerReference w:type="default" r:id="rId23"/>
-      <w:footerReference w:type="default" r:id="rId24"/>
-      <w:headerReference w:type="first" r:id="rId25"/>
+      <w:headerReference w:type="even" r:id="rId23"/>
+      <w:headerReference w:type="default" r:id="rId24"/>
+      <w:footerReference w:type="even" r:id="rId25"/>
+      <w:footerReference w:type="default" r:id="rId26"/>
+      <w:headerReference w:type="first" r:id="rId27"/>
+      <w:footerReference w:type="first" r:id="rId28"/>
       <w:pgSz w:w="11906" w:h="16838"/>
       <w:pgMar w:top="1417" w:right="1417" w:bottom="1417" w:left="1417" w:header="708" w:footer="708" w:gutter="0"/>
       <w:pgNumType w:start="0"/>
@@ -6196,6 +5577,16 @@
 </file>
 
 <file path=word/footer1.xml><?xml version="1.0" encoding="utf-8"?>
+<w:ftr xmlns:wpc="http://schemas.microsoft.com/office/word/2010/wordprocessingCanvas" xmlns:cx="http://schemas.microsoft.com/office/drawing/2014/chartex" xmlns:cx1="http://schemas.microsoft.com/office/drawing/2015/9/8/chartex" xmlns:cx2="http://schemas.microsoft.com/office/drawing/2015/10/21/chartex" xmlns:cx3="http://schemas.microsoft.com/office/drawing/2016/5/9/chartex" xmlns:cx4="http://schemas.microsoft.com/office/drawing/2016/5/10/chartex" xmlns:cx5="http://schemas.microsoft.com/office/drawing/2016/5/11/chartex" xmlns:cx6="http://schemas.microsoft.com/office/drawing/2016/5/12/chartex" xmlns:cx7="http://schemas.microsoft.com/office/drawing/2016/5/13/chartex" xmlns:cx8="http://schemas.microsoft.com/office/drawing/2016/5/14/chartex" xmlns:mc="http://schemas.openxmlformats.org/markup-compatibility/2006" xmlns:aink="http://schemas.microsoft.com/office/drawing/2016/ink" xmlns:am3d="http://schemas.microsoft.com/office/drawing/2017/model3d" xmlns:o="urn:schemas-microsoft-com:office:office" xmlns:r="http://schemas.openxmlformats.org/officeDocument/2006/relationships" xmlns:m="http://schemas.openxmlformats.org/officeDocument/2006/math" xmlns:v="urn:schemas-microsoft-com:vml" xmlns:wp14="http://schemas.microsoft.com/office/word/2010/wordprocessingDrawing" xmlns:wp="http://schemas.openxmlformats.org/drawingml/2006/wordprocessingDrawing" xmlns:w10="urn:schemas-microsoft-com:office:word" xmlns:w="http://schemas.openxmlformats.org/wordprocessingml/2006/main" xmlns:w14="http://schemas.microsoft.com/office/word/2010/wordml" xmlns:w15="http://schemas.microsoft.com/office/word/2012/wordml" xmlns:w16cid="http://schemas.microsoft.com/office/word/2016/wordml/cid" xmlns:w16se="http://schemas.microsoft.com/office/word/2015/wordml/symex" xmlns:wpg="http://schemas.microsoft.com/office/word/2010/wordprocessingGroup" xmlns:wpi="http://schemas.microsoft.com/office/word/2010/wordprocessingInk" xmlns:wne="http://schemas.microsoft.com/office/word/2006/wordml" xmlns:wps="http://schemas.microsoft.com/office/word/2010/wordprocessingShape" mc:Ignorable="w14 w15 w16se w16cid wp14">
+  <w:p>
+    <w:pPr>
+      <w:pStyle w:val="Fuzeile"/>
+    </w:pPr>
+  </w:p>
+</w:ftr>
+</file>
+
+<file path=word/footer2.xml><?xml version="1.0" encoding="utf-8"?>
 <w:ftr xmlns:wpc="http://schemas.microsoft.com/office/word/2010/wordprocessingCanvas" xmlns:cx="http://schemas.microsoft.com/office/drawing/2014/chartex" xmlns:cx1="http://schemas.microsoft.com/office/drawing/2015/9/8/chartex" xmlns:cx2="http://schemas.microsoft.com/office/drawing/2015/10/21/chartex" xmlns:cx3="http://schemas.microsoft.com/office/drawing/2016/5/9/chartex" xmlns:cx4="http://schemas.microsoft.com/office/drawing/2016/5/10/chartex" xmlns:cx5="http://schemas.microsoft.com/office/drawing/2016/5/11/chartex" xmlns:cx6="http://schemas.microsoft.com/office/drawing/2016/5/12/chartex" xmlns:cx7="http://schemas.microsoft.com/office/drawing/2016/5/13/chartex" xmlns:cx8="http://schemas.microsoft.com/office/drawing/2016/5/14/chartex" xmlns:mc="http://schemas.openxmlformats.org/markup-compatibility/2006" xmlns:aink="http://schemas.microsoft.com/office/drawing/2016/ink" xmlns:am3d="http://schemas.microsoft.com/office/drawing/2017/model3d" xmlns:o="urn:schemas-microsoft-com:office:office" xmlns:r="http://schemas.openxmlformats.org/officeDocument/2006/relationships" xmlns:m="http://schemas.openxmlformats.org/officeDocument/2006/math" xmlns:v="urn:schemas-microsoft-com:vml" xmlns:wp14="http://schemas.microsoft.com/office/word/2010/wordprocessingDrawing" xmlns:wp="http://schemas.openxmlformats.org/drawingml/2006/wordprocessingDrawing" xmlns:w10="urn:schemas-microsoft-com:office:word" xmlns:w="http://schemas.openxmlformats.org/wordprocessingml/2006/main" xmlns:w14="http://schemas.microsoft.com/office/word/2010/wordml" xmlns:w15="http://schemas.microsoft.com/office/word/2012/wordml" xmlns:w16cid="http://schemas.microsoft.com/office/word/2016/wordml/cid" xmlns:w16se="http://schemas.microsoft.com/office/word/2015/wordml/symex" xmlns:wpg="http://schemas.microsoft.com/office/word/2010/wordprocessingGroup" xmlns:wpi="http://schemas.microsoft.com/office/word/2010/wordprocessingInk" xmlns:wne="http://schemas.microsoft.com/office/word/2006/wordml" xmlns:wps="http://schemas.microsoft.com/office/word/2010/wordprocessingShape" mc:Ignorable="w14 w15 w16se w16cid wp14">
   <w:p>
     <w:pPr>
@@ -6219,7 +5610,7 @@
       <w:rPr>
         <w:noProof/>
       </w:rPr>
-      <w:t>15/02/2019</w:t>
+      <w:t>16/02/2019</w:t>
     </w:r>
     <w:r>
       <w:fldChar w:fldCharType="end"/>
@@ -6282,6 +5673,16 @@
 </w:ftr>
 </file>
 
+<file path=word/footer3.xml><?xml version="1.0" encoding="utf-8"?>
+<w:ftr xmlns:wpc="http://schemas.microsoft.com/office/word/2010/wordprocessingCanvas" xmlns:cx="http://schemas.microsoft.com/office/drawing/2014/chartex" xmlns:cx1="http://schemas.microsoft.com/office/drawing/2015/9/8/chartex" xmlns:cx2="http://schemas.microsoft.com/office/drawing/2015/10/21/chartex" xmlns:cx3="http://schemas.microsoft.com/office/drawing/2016/5/9/chartex" xmlns:cx4="http://schemas.microsoft.com/office/drawing/2016/5/10/chartex" xmlns:cx5="http://schemas.microsoft.com/office/drawing/2016/5/11/chartex" xmlns:cx6="http://schemas.microsoft.com/office/drawing/2016/5/12/chartex" xmlns:cx7="http://schemas.microsoft.com/office/drawing/2016/5/13/chartex" xmlns:cx8="http://schemas.microsoft.com/office/drawing/2016/5/14/chartex" xmlns:mc="http://schemas.openxmlformats.org/markup-compatibility/2006" xmlns:aink="http://schemas.microsoft.com/office/drawing/2016/ink" xmlns:am3d="http://schemas.microsoft.com/office/drawing/2017/model3d" xmlns:o="urn:schemas-microsoft-com:office:office" xmlns:r="http://schemas.openxmlformats.org/officeDocument/2006/relationships" xmlns:m="http://schemas.openxmlformats.org/officeDocument/2006/math" xmlns:v="urn:schemas-microsoft-com:vml" xmlns:wp14="http://schemas.microsoft.com/office/word/2010/wordprocessingDrawing" xmlns:wp="http://schemas.openxmlformats.org/drawingml/2006/wordprocessingDrawing" xmlns:w10="urn:schemas-microsoft-com:office:word" xmlns:w="http://schemas.openxmlformats.org/wordprocessingml/2006/main" xmlns:w14="http://schemas.microsoft.com/office/word/2010/wordml" xmlns:w15="http://schemas.microsoft.com/office/word/2012/wordml" xmlns:w16cid="http://schemas.microsoft.com/office/word/2016/wordml/cid" xmlns:w16se="http://schemas.microsoft.com/office/word/2015/wordml/symex" xmlns:wpg="http://schemas.microsoft.com/office/word/2010/wordprocessingGroup" xmlns:wpi="http://schemas.microsoft.com/office/word/2010/wordprocessingInk" xmlns:wne="http://schemas.microsoft.com/office/word/2006/wordml" xmlns:wps="http://schemas.microsoft.com/office/word/2010/wordprocessingShape" mc:Ignorable="w14 w15 w16se w16cid wp14">
+  <w:p>
+    <w:pPr>
+      <w:pStyle w:val="Fuzeile"/>
+    </w:pPr>
+  </w:p>
+</w:ftr>
+</file>
+
 <file path=word/footnotes.xml><?xml version="1.0" encoding="utf-8"?>
 <w:footnotes xmlns:wpc="http://schemas.microsoft.com/office/word/2010/wordprocessingCanvas" xmlns:cx="http://schemas.microsoft.com/office/drawing/2014/chartex" xmlns:cx1="http://schemas.microsoft.com/office/drawing/2015/9/8/chartex" xmlns:cx2="http://schemas.microsoft.com/office/drawing/2015/10/21/chartex" xmlns:cx3="http://schemas.microsoft.com/office/drawing/2016/5/9/chartex" xmlns:cx4="http://schemas.microsoft.com/office/drawing/2016/5/10/chartex" xmlns:cx5="http://schemas.microsoft.com/office/drawing/2016/5/11/chartex" xmlns:cx6="http://schemas.microsoft.com/office/drawing/2016/5/12/chartex" xmlns:cx7="http://schemas.microsoft.com/office/drawing/2016/5/13/chartex" xmlns:cx8="http://schemas.microsoft.com/office/drawing/2016/5/14/chartex" xmlns:mc="http://schemas.openxmlformats.org/markup-compatibility/2006" xmlns:aink="http://schemas.microsoft.com/office/drawing/2016/ink" xmlns:am3d="http://schemas.microsoft.com/office/drawing/2017/model3d" xmlns:o="urn:schemas-microsoft-com:office:office" xmlns:r="http://schemas.openxmlformats.org/officeDocument/2006/relationships" xmlns:m="http://schemas.openxmlformats.org/officeDocument/2006/math" xmlns:v="urn:schemas-microsoft-com:vml" xmlns:wp14="http://schemas.microsoft.com/office/word/2010/wordprocessingDrawing" xmlns:wp="http://schemas.openxmlformats.org/drawingml/2006/wordprocessingDrawing" xmlns:w10="urn:schemas-microsoft-com:office:word" xmlns:w="http://schemas.openxmlformats.org/wordprocessingml/2006/main" xmlns:w14="http://schemas.microsoft.com/office/word/2010/wordml" xmlns:w15="http://schemas.microsoft.com/office/word/2012/wordml" xmlns:w16cid="http://schemas.microsoft.com/office/word/2016/wordml/cid" xmlns:w16se="http://schemas.microsoft.com/office/word/2015/wordml/symex" xmlns:wpg="http://schemas.microsoft.com/office/word/2010/wordprocessingGroup" xmlns:wpi="http://schemas.microsoft.com/office/word/2010/wordprocessingInk" xmlns:wne="http://schemas.microsoft.com/office/word/2006/wordml" xmlns:wps="http://schemas.microsoft.com/office/word/2010/wordprocessingShape" mc:Ignorable="w14 w15 w16se w16cid wp14">
   <w:footnote w:type="separator" w:id="-1">
@@ -6308,6 +5709,16 @@
 </file>
 
 <file path=word/header1.xml><?xml version="1.0" encoding="utf-8"?>
+<w:hdr xmlns:wpc="http://schemas.microsoft.com/office/word/2010/wordprocessingCanvas" xmlns:cx="http://schemas.microsoft.com/office/drawing/2014/chartex" xmlns:cx1="http://schemas.microsoft.com/office/drawing/2015/9/8/chartex" xmlns:cx2="http://schemas.microsoft.com/office/drawing/2015/10/21/chartex" xmlns:cx3="http://schemas.microsoft.com/office/drawing/2016/5/9/chartex" xmlns:cx4="http://schemas.microsoft.com/office/drawing/2016/5/10/chartex" xmlns:cx5="http://schemas.microsoft.com/office/drawing/2016/5/11/chartex" xmlns:cx6="http://schemas.microsoft.com/office/drawing/2016/5/12/chartex" xmlns:cx7="http://schemas.microsoft.com/office/drawing/2016/5/13/chartex" xmlns:cx8="http://schemas.microsoft.com/office/drawing/2016/5/14/chartex" xmlns:mc="http://schemas.openxmlformats.org/markup-compatibility/2006" xmlns:aink="http://schemas.microsoft.com/office/drawing/2016/ink" xmlns:am3d="http://schemas.microsoft.com/office/drawing/2017/model3d" xmlns:o="urn:schemas-microsoft-com:office:office" xmlns:r="http://schemas.openxmlformats.org/officeDocument/2006/relationships" xmlns:m="http://schemas.openxmlformats.org/officeDocument/2006/math" xmlns:v="urn:schemas-microsoft-com:vml" xmlns:wp14="http://schemas.microsoft.com/office/word/2010/wordprocessingDrawing" xmlns:wp="http://schemas.openxmlformats.org/drawingml/2006/wordprocessingDrawing" xmlns:w10="urn:schemas-microsoft-com:office:word" xmlns:w="http://schemas.openxmlformats.org/wordprocessingml/2006/main" xmlns:w14="http://schemas.microsoft.com/office/word/2010/wordml" xmlns:w15="http://schemas.microsoft.com/office/word/2012/wordml" xmlns:w16cid="http://schemas.microsoft.com/office/word/2016/wordml/cid" xmlns:w16se="http://schemas.microsoft.com/office/word/2015/wordml/symex" xmlns:wpg="http://schemas.microsoft.com/office/word/2010/wordprocessingGroup" xmlns:wpi="http://schemas.microsoft.com/office/word/2010/wordprocessingInk" xmlns:wne="http://schemas.microsoft.com/office/word/2006/wordml" xmlns:wps="http://schemas.microsoft.com/office/word/2010/wordprocessingShape" mc:Ignorable="w14 w15 w16se w16cid wp14">
+  <w:p>
+    <w:pPr>
+      <w:pStyle w:val="Kopfzeile"/>
+    </w:pPr>
+  </w:p>
+</w:hdr>
+</file>
+
+<file path=word/header2.xml><?xml version="1.0" encoding="utf-8"?>
 <w:hdr xmlns:wpc="http://schemas.microsoft.com/office/word/2010/wordprocessingCanvas" xmlns:cx="http://schemas.microsoft.com/office/drawing/2014/chartex" xmlns:cx1="http://schemas.microsoft.com/office/drawing/2015/9/8/chartex" xmlns:cx2="http://schemas.microsoft.com/office/drawing/2015/10/21/chartex" xmlns:cx3="http://schemas.microsoft.com/office/drawing/2016/5/9/chartex" xmlns:cx4="http://schemas.microsoft.com/office/drawing/2016/5/10/chartex" xmlns:cx5="http://schemas.microsoft.com/office/drawing/2016/5/11/chartex" xmlns:cx6="http://schemas.microsoft.com/office/drawing/2016/5/12/chartex" xmlns:cx7="http://schemas.microsoft.com/office/drawing/2016/5/13/chartex" xmlns:cx8="http://schemas.microsoft.com/office/drawing/2016/5/14/chartex" xmlns:mc="http://schemas.openxmlformats.org/markup-compatibility/2006" xmlns:aink="http://schemas.microsoft.com/office/drawing/2016/ink" xmlns:am3d="http://schemas.microsoft.com/office/drawing/2017/model3d" xmlns:o="urn:schemas-microsoft-com:office:office" xmlns:r="http://schemas.openxmlformats.org/officeDocument/2006/relationships" xmlns:m="http://schemas.openxmlformats.org/officeDocument/2006/math" xmlns:v="urn:schemas-microsoft-com:vml" xmlns:wp14="http://schemas.microsoft.com/office/word/2010/wordprocessingDrawing" xmlns:wp="http://schemas.openxmlformats.org/drawingml/2006/wordprocessingDrawing" xmlns:w10="urn:schemas-microsoft-com:office:word" xmlns:w="http://schemas.openxmlformats.org/wordprocessingml/2006/main" xmlns:w14="http://schemas.microsoft.com/office/word/2010/wordml" xmlns:w15="http://schemas.microsoft.com/office/word/2012/wordml" xmlns:w16cid="http://schemas.microsoft.com/office/word/2016/wordml/cid" xmlns:w16se="http://schemas.microsoft.com/office/word/2015/wordml/symex" xmlns:wpg="http://schemas.microsoft.com/office/word/2010/wordprocessingGroup" xmlns:wpi="http://schemas.microsoft.com/office/word/2010/wordprocessingInk" xmlns:wne="http://schemas.microsoft.com/office/word/2006/wordml" xmlns:wps="http://schemas.microsoft.com/office/word/2010/wordprocessingShape" mc:Ignorable="w14 w15 w16se w16cid wp14">
   <w:p>
     <w:pPr>
@@ -6323,13 +5734,21 @@
       <w:t>.</w:t>
     </w:r>
     <w:r>
-      <w:t>1.2</w:t>
+      <w:t>2</w:t>
     </w:r>
+    <w:r>
+      <w:t>.</w:t>
+    </w:r>
+    <w:r>
+      <w:t>0</w:t>
+    </w:r>
+    <w:bookmarkStart w:id="16" w:name="_GoBack"/>
+    <w:bookmarkEnd w:id="16"/>
   </w:p>
 </w:hdr>
 </file>
 
-<file path=word/header2.xml><?xml version="1.0" encoding="utf-8"?>
+<file path=word/header3.xml><?xml version="1.0" encoding="utf-8"?>
 <w:hdr xmlns:wpc="http://schemas.microsoft.com/office/word/2010/wordprocessingCanvas" xmlns:cx="http://schemas.microsoft.com/office/drawing/2014/chartex" xmlns:cx1="http://schemas.microsoft.com/office/drawing/2015/9/8/chartex" xmlns:cx2="http://schemas.microsoft.com/office/drawing/2015/10/21/chartex" xmlns:cx3="http://schemas.microsoft.com/office/drawing/2016/5/9/chartex" xmlns:cx4="http://schemas.microsoft.com/office/drawing/2016/5/10/chartex" xmlns:cx5="http://schemas.microsoft.com/office/drawing/2016/5/11/chartex" xmlns:cx6="http://schemas.microsoft.com/office/drawing/2016/5/12/chartex" xmlns:cx7="http://schemas.microsoft.com/office/drawing/2016/5/13/chartex" xmlns:cx8="http://schemas.microsoft.com/office/drawing/2016/5/14/chartex" xmlns:mc="http://schemas.openxmlformats.org/markup-compatibility/2006" xmlns:aink="http://schemas.microsoft.com/office/drawing/2016/ink" xmlns:am3d="http://schemas.microsoft.com/office/drawing/2017/model3d" xmlns:o="urn:schemas-microsoft-com:office:office" xmlns:r="http://schemas.openxmlformats.org/officeDocument/2006/relationships" xmlns:m="http://schemas.openxmlformats.org/officeDocument/2006/math" xmlns:v="urn:schemas-microsoft-com:vml" xmlns:wp14="http://schemas.microsoft.com/office/word/2010/wordprocessingDrawing" xmlns:wp="http://schemas.openxmlformats.org/drawingml/2006/wordprocessingDrawing" xmlns:w10="urn:schemas-microsoft-com:office:word" xmlns:w="http://schemas.openxmlformats.org/wordprocessingml/2006/main" xmlns:w14="http://schemas.microsoft.com/office/word/2010/wordml" xmlns:w15="http://schemas.microsoft.com/office/word/2012/wordml" xmlns:w16cid="http://schemas.microsoft.com/office/word/2016/wordml/cid" xmlns:w16se="http://schemas.microsoft.com/office/word/2015/wordml/symex" xmlns:wpg="http://schemas.microsoft.com/office/word/2010/wordprocessingGroup" xmlns:wpi="http://schemas.microsoft.com/office/word/2010/wordprocessingInk" xmlns:wne="http://schemas.microsoft.com/office/word/2006/wordml" xmlns:wps="http://schemas.microsoft.com/office/word/2010/wordprocessingShape" mc:Ignorable="w14 w15 w16se w16cid wp14">
   <w:p>
     <w:pPr>
@@ -9980,6 +9399,7 @@
     <w:lsdException w:name="HTML Sample" w:semiHidden="1" w:unhideWhenUsed="1"/>
     <w:lsdException w:name="HTML Typewriter" w:semiHidden="1" w:unhideWhenUsed="1"/>
     <w:lsdException w:name="HTML Variable" w:semiHidden="1" w:unhideWhenUsed="1"/>
+    <w:lsdException w:name="Normal Table" w:semiHidden="1" w:unhideWhenUsed="1"/>
     <w:lsdException w:name="annotation subject" w:semiHidden="1" w:unhideWhenUsed="1"/>
     <w:lsdException w:name="No List" w:semiHidden="1" w:unhideWhenUsed="1"/>
     <w:lsdException w:name="Outline List 1" w:semiHidden="1" w:unhideWhenUsed="1"/>
@@ -10023,8 +9443,10 @@
     <w:lsdException w:name="Table Elegant" w:semiHidden="1" w:unhideWhenUsed="1"/>
     <w:lsdException w:name="Table Professional" w:semiHidden="1" w:unhideWhenUsed="1"/>
     <w:lsdException w:name="Table Subtle 1" w:semiHidden="1" w:unhideWhenUsed="1"/>
+    <w:lsdException w:name="Table Subtle 2" w:semiHidden="1" w:unhideWhenUsed="1"/>
     <w:lsdException w:name="Table Web 1" w:semiHidden="1" w:unhideWhenUsed="1"/>
     <w:lsdException w:name="Table Web 2" w:semiHidden="1" w:unhideWhenUsed="1"/>
+    <w:lsdException w:name="Table Web 3" w:semiHidden="1" w:unhideWhenUsed="1"/>
     <w:lsdException w:name="Balloon Text" w:semiHidden="1" w:unhideWhenUsed="1"/>
     <w:lsdException w:name="Table Grid" w:uiPriority="59"/>
     <w:lsdException w:name="Table Theme" w:semiHidden="1" w:unhideWhenUsed="1"/>
@@ -11072,36 +10494,6 @@
 </file>
 
 <file path=customXml/item2.xml><?xml version="1.0" encoding="utf-8"?>
-<?mso-contentType ?>
-<FormTemplates xmlns="http://schemas.microsoft.com/sharepoint/v3/contenttype/forms">
-  <Display>DocumentLibraryForm</Display>
-  <Edit>DocumentLibraryForm</Edit>
-  <New>DocumentLibraryForm</New>
-</FormTemplates>
-</file>
-
-<file path=customXml/item3.xml><?xml version="1.0" encoding="utf-8"?>
-<p:properties xmlns:p="http://schemas.microsoft.com/office/2006/metadata/properties" xmlns:xsi="http://www.w3.org/2001/XMLSchema-instance" xmlns:pc="http://schemas.microsoft.com/office/infopath/2007/PartnerControls">
-  <documentManagement>
-    <TaxCatchAll xmlns="e714efaa-7b41-420f-b606-507656e52e61">
-      <Value>29</Value>
-    </TaxCatchAll>
-    <IT_x0020_Suppliers xmlns="d870f967-df6f-41e7-bac2-9e8aadcf79d9">Microsoft</IT_x0020_Suppliers>
-    <Document_x0020_Type xmlns="efa0238d-aa5b-4594-a6b6-e22439c186e0">Procedure</Document_x0020_Type>
-    <IT_x0020_Domains xmlns="d870f967-df6f-41e7-bac2-9e8aadcf79d9"/>
-    <TaxKeywordTaxHTField xmlns="e714efaa-7b41-420f-b606-507656e52e61">
-      <Terms xmlns="http://schemas.microsoft.com/office/infopath/2007/PartnerControls">
-        <TermInfo xmlns="http://schemas.microsoft.com/office/infopath/2007/PartnerControls">
-          <TermName xmlns="http://schemas.microsoft.com/office/infopath/2007/PartnerControls">Template</TermName>
-          <TermId xmlns="http://schemas.microsoft.com/office/infopath/2007/PartnerControls">c60297dd-7d9b-4ecc-90dd-c52da3dffc44</TermId>
-        </TermInfo>
-      </Terms>
-    </TaxKeywordTaxHTField>
-  </documentManagement>
-</p:properties>
-</file>
-
-<file path=customXml/item4.xml><?xml version="1.0" encoding="utf-8"?>
 <ct:contentTypeSchema xmlns:ct="http://schemas.microsoft.com/office/2006/metadata/contentType" xmlns:ma="http://schemas.microsoft.com/office/2006/metadata/properties/metaAttributes" ct:_="" ma:_="" ma:contentTypeName="Document" ma:contentTypeID="0x01010044733625D8B9F3409496EEAAA491CB71" ma:contentTypeVersion="12" ma:contentTypeDescription="Create a new document." ma:contentTypeScope="" ma:versionID="93da153222463923cbd105d8002a0b24">
   <xsd:schema xmlns:xsd="http://www.w3.org/2001/XMLSchema" xmlns:xs="http://www.w3.org/2001/XMLSchema" xmlns:p="http://schemas.microsoft.com/office/2006/metadata/properties" xmlns:ns2="efa0238d-aa5b-4594-a6b6-e22439c186e0" xmlns:ns3="d870f967-df6f-41e7-bac2-9e8aadcf79d9" xmlns:ns4="e714efaa-7b41-420f-b606-507656e52e61" targetNamespace="http://schemas.microsoft.com/office/2006/metadata/properties" ma:root="true" ma:fieldsID="ecd02b967c090c05c09d5b6539d1a2d0" ns2:_="" ns3:_="" ns4:_="">
     <xsd:import namespace="efa0238d-aa5b-4594-a6b6-e22439c186e0"/>
@@ -11359,6 +10751,36 @@
 </ct:contentTypeSchema>
 </file>
 
+<file path=customXml/item3.xml><?xml version="1.0" encoding="utf-8"?>
+<p:properties xmlns:p="http://schemas.microsoft.com/office/2006/metadata/properties" xmlns:xsi="http://www.w3.org/2001/XMLSchema-instance" xmlns:pc="http://schemas.microsoft.com/office/infopath/2007/PartnerControls">
+  <documentManagement>
+    <TaxCatchAll xmlns="e714efaa-7b41-420f-b606-507656e52e61">
+      <Value>29</Value>
+    </TaxCatchAll>
+    <IT_x0020_Suppliers xmlns="d870f967-df6f-41e7-bac2-9e8aadcf79d9">Microsoft</IT_x0020_Suppliers>
+    <Document_x0020_Type xmlns="efa0238d-aa5b-4594-a6b6-e22439c186e0">Procedure</Document_x0020_Type>
+    <IT_x0020_Domains xmlns="d870f967-df6f-41e7-bac2-9e8aadcf79d9"/>
+    <TaxKeywordTaxHTField xmlns="e714efaa-7b41-420f-b606-507656e52e61">
+      <Terms xmlns="http://schemas.microsoft.com/office/infopath/2007/PartnerControls">
+        <TermInfo xmlns="http://schemas.microsoft.com/office/infopath/2007/PartnerControls">
+          <TermName xmlns="http://schemas.microsoft.com/office/infopath/2007/PartnerControls">Template</TermName>
+          <TermId xmlns="http://schemas.microsoft.com/office/infopath/2007/PartnerControls">c60297dd-7d9b-4ecc-90dd-c52da3dffc44</TermId>
+        </TermInfo>
+      </Terms>
+    </TaxKeywordTaxHTField>
+  </documentManagement>
+</p:properties>
+</file>
+
+<file path=customXml/item4.xml><?xml version="1.0" encoding="utf-8"?>
+<?mso-contentType ?>
+<FormTemplates xmlns="http://schemas.microsoft.com/sharepoint/v3/contenttype/forms">
+  <Display>DocumentLibraryForm</Display>
+  <Edit>DocumentLibraryForm</Edit>
+  <New>DocumentLibraryForm</New>
+</FormTemplates>
+</file>
+
 <file path=customXml/item5.xml><?xml version="1.0" encoding="utf-8"?>
 <b:Sources xmlns:b="http://schemas.openxmlformats.org/officeDocument/2006/bibliography" xmlns="http://schemas.openxmlformats.org/officeDocument/2006/bibliography" SelectedStyle="\APA.XSL" StyleName="APA"/>
 </file>
@@ -11372,26 +10794,6 @@
 </file>
 
 <file path=customXml/itemProps2.xml><?xml version="1.0" encoding="utf-8"?>
-<ds:datastoreItem xmlns:ds="http://schemas.openxmlformats.org/officeDocument/2006/customXml" ds:itemID="{6D51F721-E38B-45D0-B1A2-8A3DA4F0B0FC}">
-  <ds:schemaRefs>
-    <ds:schemaRef ds:uri="http://schemas.microsoft.com/sharepoint/v3/contenttype/forms"/>
-  </ds:schemaRefs>
-</ds:datastoreItem>
-</file>
-
-<file path=customXml/itemProps3.xml><?xml version="1.0" encoding="utf-8"?>
-<ds:datastoreItem xmlns:ds="http://schemas.openxmlformats.org/officeDocument/2006/customXml" ds:itemID="{C8A7B1F9-249D-40F6-86F5-682DC86ADE47}">
-  <ds:schemaRefs>
-    <ds:schemaRef ds:uri="http://schemas.microsoft.com/office/2006/metadata/properties"/>
-    <ds:schemaRef ds:uri="http://schemas.microsoft.com/office/infopath/2007/PartnerControls"/>
-    <ds:schemaRef ds:uri="e714efaa-7b41-420f-b606-507656e52e61"/>
-    <ds:schemaRef ds:uri="d870f967-df6f-41e7-bac2-9e8aadcf79d9"/>
-    <ds:schemaRef ds:uri="efa0238d-aa5b-4594-a6b6-e22439c186e0"/>
-  </ds:schemaRefs>
-</ds:datastoreItem>
-</file>
-
-<file path=customXml/itemProps4.xml><?xml version="1.0" encoding="utf-8"?>
 <ds:datastoreItem xmlns:ds="http://schemas.openxmlformats.org/officeDocument/2006/customXml" ds:itemID="{1E419F08-AA43-4605-8593-0A622FA33415}">
   <ds:schemaRefs>
     <ds:schemaRef ds:uri="http://schemas.microsoft.com/office/2006/metadata/contentType"/>
@@ -11411,8 +10813,28 @@
 </ds:datastoreItem>
 </file>
 
+<file path=customXml/itemProps3.xml><?xml version="1.0" encoding="utf-8"?>
+<ds:datastoreItem xmlns:ds="http://schemas.openxmlformats.org/officeDocument/2006/customXml" ds:itemID="{C8A7B1F9-249D-40F6-86F5-682DC86ADE47}">
+  <ds:schemaRefs>
+    <ds:schemaRef ds:uri="http://schemas.microsoft.com/office/2006/metadata/properties"/>
+    <ds:schemaRef ds:uri="http://schemas.microsoft.com/office/infopath/2007/PartnerControls"/>
+    <ds:schemaRef ds:uri="e714efaa-7b41-420f-b606-507656e52e61"/>
+    <ds:schemaRef ds:uri="d870f967-df6f-41e7-bac2-9e8aadcf79d9"/>
+    <ds:schemaRef ds:uri="efa0238d-aa5b-4594-a6b6-e22439c186e0"/>
+  </ds:schemaRefs>
+</ds:datastoreItem>
+</file>
+
+<file path=customXml/itemProps4.xml><?xml version="1.0" encoding="utf-8"?>
+<ds:datastoreItem xmlns:ds="http://schemas.openxmlformats.org/officeDocument/2006/customXml" ds:itemID="{6D51F721-E38B-45D0-B1A2-8A3DA4F0B0FC}">
+  <ds:schemaRefs>
+    <ds:schemaRef ds:uri="http://schemas.microsoft.com/sharepoint/v3/contenttype/forms"/>
+  </ds:schemaRefs>
+</ds:datastoreItem>
+</file>
+
 <file path=customXml/itemProps5.xml><?xml version="1.0" encoding="utf-8"?>
-<ds:datastoreItem xmlns:ds="http://schemas.openxmlformats.org/officeDocument/2006/customXml" ds:itemID="{6FD63331-4740-F74A-8C79-1628835E2057}">
+<ds:datastoreItem xmlns:ds="http://schemas.openxmlformats.org/officeDocument/2006/customXml" ds:itemID="{CCFE4290-8778-7A46-98C8-64FA1E3F826A}">
   <ds:schemaRefs>
     <ds:schemaRef ds:uri="http://schemas.openxmlformats.org/officeDocument/2006/bibliography"/>
   </ds:schemaRefs>

</xml_diff>